<commit_message>
Added continuty for testplan
</commit_message>
<xml_diff>
--- a/Test Plan.docx
+++ b/Test Plan.docx
@@ -846,17 +846,7 @@
           <w:sz w:val="28"/>
           <w:szCs w:val="28"/>
         </w:rPr>
-        <w:t>Q</w:t>
-      </w:r>
-      <w:r>
-        <w:rPr>
-          <w:rFonts w:cstheme="minorHAnsi"/>
-          <w:b/>
-          <w:bCs/>
-          <w:sz w:val="28"/>
-          <w:szCs w:val="28"/>
-        </w:rPr>
-        <w:t>uestions</w:t>
+        <w:t>Questions</w:t>
       </w:r>
       <w:r>
         <w:rPr>
@@ -2009,8 +1999,30 @@
           <w:szCs w:val="28"/>
         </w:rPr>
         <w:lastRenderedPageBreak/>
-        <w:t>During testing</w:t>
-      </w:r>
+        <w:t xml:space="preserve">During </w:t>
+      </w:r>
+      <w:proofErr w:type="gramStart"/>
+      <w:r>
+        <w:rPr>
+          <w:rFonts w:cstheme="minorHAnsi"/>
+          <w:b/>
+          <w:bCs/>
+          <w:sz w:val="28"/>
+          <w:szCs w:val="28"/>
+        </w:rPr>
+        <w:t>testing</w:t>
+      </w:r>
+      <w:r>
+        <w:rPr>
+          <w:rFonts w:cstheme="minorHAnsi"/>
+          <w:b/>
+          <w:bCs/>
+          <w:sz w:val="28"/>
+          <w:szCs w:val="28"/>
+        </w:rPr>
+        <w:t>:-</w:t>
+      </w:r>
+      <w:proofErr w:type="gramEnd"/>
     </w:p>
     <w:p>
       <w:pPr>
@@ -2179,8 +2191,30 @@
           <w:sz w:val="28"/>
           <w:szCs w:val="28"/>
         </w:rPr>
-        <w:t>After testing</w:t>
-      </w:r>
+        <w:t xml:space="preserve">After </w:t>
+      </w:r>
+      <w:proofErr w:type="gramStart"/>
+      <w:r>
+        <w:rPr>
+          <w:rFonts w:cstheme="minorHAnsi"/>
+          <w:b/>
+          <w:bCs/>
+          <w:sz w:val="28"/>
+          <w:szCs w:val="28"/>
+        </w:rPr>
+        <w:t>testing</w:t>
+      </w:r>
+      <w:r>
+        <w:rPr>
+          <w:rFonts w:cstheme="minorHAnsi"/>
+          <w:b/>
+          <w:bCs/>
+          <w:sz w:val="28"/>
+          <w:szCs w:val="28"/>
+        </w:rPr>
+        <w:t>:-</w:t>
+      </w:r>
+      <w:proofErr w:type="gramEnd"/>
     </w:p>
     <w:p>
       <w:pPr>
@@ -2280,15 +2314,75 @@
     </w:p>
     <w:p>
       <w:pPr>
+        <w:spacing w:line="240" w:lineRule="auto"/>
+        <w:ind w:left="720"/>
+        <w:jc w:val="both"/>
+        <w:rPr>
+          <w:rFonts w:cstheme="minorHAnsi"/>
+          <w:sz w:val="24"/>
+          <w:szCs w:val="24"/>
+        </w:rPr>
+      </w:pPr>
+    </w:p>
+    <w:p>
+      <w:pPr>
         <w:pStyle w:val="ListParagraph"/>
-        <w:spacing w:line="240" w:lineRule="auto"/>
-        <w:jc w:val="both"/>
-        <w:rPr>
-          <w:rFonts w:cstheme="minorHAnsi"/>
-          <w:sz w:val="28"/>
-          <w:szCs w:val="28"/>
-        </w:rPr>
-      </w:pPr>
+        <w:numPr>
+          <w:ilvl w:val="0"/>
+          <w:numId w:val="9"/>
+        </w:numPr>
+        <w:spacing w:line="240" w:lineRule="auto"/>
+        <w:jc w:val="both"/>
+        <w:rPr>
+          <w:rFonts w:cstheme="minorHAnsi"/>
+          <w:b/>
+          <w:bCs/>
+          <w:sz w:val="28"/>
+          <w:szCs w:val="28"/>
+        </w:rPr>
+      </w:pPr>
+      <w:r>
+        <w:rPr>
+          <w:rFonts w:cstheme="minorHAnsi"/>
+          <w:b/>
+          <w:bCs/>
+          <w:sz w:val="28"/>
+          <w:szCs w:val="28"/>
+        </w:rPr>
+        <w:t xml:space="preserve">Design the test </w:t>
+      </w:r>
+      <w:proofErr w:type="gramStart"/>
+      <w:r>
+        <w:rPr>
+          <w:rFonts w:cstheme="minorHAnsi"/>
+          <w:b/>
+          <w:bCs/>
+          <w:sz w:val="28"/>
+          <w:szCs w:val="28"/>
+        </w:rPr>
+        <w:t>strategy</w:t>
+      </w:r>
+      <w:proofErr w:type="gramEnd"/>
+    </w:p>
+    <w:p>
+      <w:pPr>
+        <w:spacing w:line="240" w:lineRule="auto"/>
+        <w:ind w:left="720"/>
+        <w:jc w:val="both"/>
+        <w:rPr>
+          <w:rFonts w:cstheme="minorHAnsi"/>
+          <w:sz w:val="24"/>
+          <w:szCs w:val="24"/>
+        </w:rPr>
+      </w:pPr>
+      <w:r>
+        <w:rPr>
+          <w:rFonts w:cstheme="minorHAnsi"/>
+          <w:sz w:val="24"/>
+          <w:szCs w:val="24"/>
+        </w:rPr>
+        <w:t>Test strategy helps determine test cost, test effort, and which features will be in-scope (planned to be tested) versus out-of-scope (not planned to be tested).</w:t>
+      </w:r>
     </w:p>
     <w:p>
       <w:pPr>
@@ -2305,14 +2399,70 @@
     <w:p>
       <w:pPr>
         <w:pStyle w:val="ListParagraph"/>
-        <w:spacing w:line="240" w:lineRule="auto"/>
-        <w:jc w:val="both"/>
-        <w:rPr>
-          <w:rFonts w:cstheme="minorHAnsi"/>
-          <w:sz w:val="28"/>
-          <w:szCs w:val="28"/>
-        </w:rPr>
-      </w:pPr>
+        <w:numPr>
+          <w:ilvl w:val="0"/>
+          <w:numId w:val="9"/>
+        </w:numPr>
+        <w:spacing w:line="240" w:lineRule="auto"/>
+        <w:jc w:val="both"/>
+        <w:rPr>
+          <w:rFonts w:cstheme="minorHAnsi"/>
+          <w:b/>
+          <w:bCs/>
+          <w:sz w:val="28"/>
+          <w:szCs w:val="28"/>
+        </w:rPr>
+      </w:pPr>
+      <w:r>
+        <w:rPr>
+          <w:rFonts w:cstheme="minorHAnsi"/>
+          <w:b/>
+          <w:bCs/>
+          <w:sz w:val="28"/>
+          <w:szCs w:val="28"/>
+        </w:rPr>
+        <w:t xml:space="preserve">Plan the test environment and test </w:t>
+      </w:r>
+      <w:proofErr w:type="gramStart"/>
+      <w:r>
+        <w:rPr>
+          <w:rFonts w:cstheme="minorHAnsi"/>
+          <w:b/>
+          <w:bCs/>
+          <w:sz w:val="28"/>
+          <w:szCs w:val="28"/>
+        </w:rPr>
+        <w:t>data</w:t>
+      </w:r>
+      <w:proofErr w:type="gramEnd"/>
+    </w:p>
+    <w:p>
+      <w:pPr>
+        <w:pStyle w:val="ListParagraph"/>
+        <w:spacing w:line="240" w:lineRule="auto"/>
+        <w:jc w:val="both"/>
+        <w:rPr>
+          <w:rFonts w:cstheme="minorHAnsi"/>
+          <w:sz w:val="28"/>
+          <w:szCs w:val="28"/>
+        </w:rPr>
+      </w:pPr>
+      <w:r>
+        <w:rPr>
+          <w:rFonts w:cstheme="minorHAnsi"/>
+          <w:sz w:val="24"/>
+          <w:szCs w:val="24"/>
+        </w:rPr>
+        <w:t>Planning a test environment guarantees precise and robust testing. The test environment includes hardware, software, and network configurations for software testing</w:t>
+      </w:r>
+      <w:r>
+        <w:rPr>
+          <w:rFonts w:cstheme="minorHAnsi"/>
+          <w:sz w:val="28"/>
+          <w:szCs w:val="28"/>
+        </w:rPr>
+        <w:t>.</w:t>
+      </w:r>
     </w:p>
     <w:sectPr>
       <w:pgSz w:w="11906" w:h="16838"/>
@@ -3120,7 +3270,7 @@
   <w:abstractNum w:abstractNumId="7" w15:restartNumberingAfterBreak="0">
     <w:nsid w:val="48151628"/>
     <w:multiLevelType w:val="hybridMultilevel"/>
-    <w:tmpl w:val="5666057A"/>
+    <w:tmpl w:val="C3D8B792"/>
     <w:lvl w:ilvl="0" w:tplc="40090001">
       <w:start w:val="1"/>
       <w:numFmt w:val="bullet"/>

</xml_diff>